<commit_message>
Instructions for Design Mode Model Data.
</commit_message>
<xml_diff>
--- a/Design Time Data.docx
+++ b/Design Time Data.docx
@@ -19,29 +19,54 @@
       <w:pPr>
         <w:pStyle w:val="Heading2"/>
       </w:pPr>
-      <w:r>
-        <w:t>Gitting the Source Code</w:t>
-      </w:r>
-    </w:p>
-    <w:p>
-      <w:r>
-        <w:t>If you have a git client installed, then clone the repository. Create a working branch. For example:</w:t>
+      <w:proofErr w:type="spellStart"/>
+      <w:r>
+        <w:t>Gitting</w:t>
+      </w:r>
+      <w:proofErr w:type="spellEnd"/>
+      <w:r>
+        <w:t xml:space="preserve"> the Source Code</w:t>
+      </w:r>
+    </w:p>
+    <w:p>
+      <w:r>
+        <w:t xml:space="preserve">If you have a </w:t>
+      </w:r>
+      <w:proofErr w:type="spellStart"/>
+      <w:r>
+        <w:t>git</w:t>
+      </w:r>
+      <w:proofErr w:type="spellEnd"/>
+      <w:r>
+        <w:t xml:space="preserve"> client installed, then clone the repository. Create a working branch. For example:</w:t>
       </w:r>
     </w:p>
     <w:p>
       <w:pPr>
         <w:pStyle w:val="Code"/>
       </w:pPr>
-      <w:r>
-        <w:t xml:space="preserve">cd c:\projects </w:t>
+      <w:proofErr w:type="gramStart"/>
+      <w:r>
+        <w:t>cd</w:t>
+      </w:r>
+      <w:proofErr w:type="gramEnd"/>
+      <w:r>
+        <w:t xml:space="preserve"> c:\projects </w:t>
       </w:r>
     </w:p>
     <w:p>
       <w:pPr>
         <w:pStyle w:val="Code"/>
       </w:pPr>
-      <w:r>
-        <w:t xml:space="preserve">git clone </w:t>
+      <w:proofErr w:type="spellStart"/>
+      <w:proofErr w:type="gramStart"/>
+      <w:r>
+        <w:t>git</w:t>
+      </w:r>
+      <w:proofErr w:type="spellEnd"/>
+      <w:proofErr w:type="gramEnd"/>
+      <w:r>
+        <w:t xml:space="preserve"> clone </w:t>
       </w:r>
       <w:r>
         <w:t>git://github.com/dallasxaml/</w:t>
@@ -57,19 +82,33 @@
       <w:pPr>
         <w:pStyle w:val="Code"/>
       </w:pPr>
-      <w:r>
-        <w:t xml:space="preserve">cd </w:t>
-      </w:r>
+      <w:proofErr w:type="gramStart"/>
+      <w:r>
+        <w:t>cd</w:t>
+      </w:r>
+      <w:proofErr w:type="gramEnd"/>
+      <w:r>
+        <w:t xml:space="preserve"> </w:t>
+      </w:r>
+      <w:proofErr w:type="spellStart"/>
       <w:r>
         <w:t>DesignTimeData</w:t>
       </w:r>
+      <w:proofErr w:type="spellEnd"/>
     </w:p>
     <w:p>
       <w:pPr>
         <w:pStyle w:val="Code"/>
       </w:pPr>
-      <w:r>
-        <w:t>git checkout –b take1</w:t>
+      <w:proofErr w:type="spellStart"/>
+      <w:proofErr w:type="gramStart"/>
+      <w:r>
+        <w:t>git</w:t>
+      </w:r>
+      <w:proofErr w:type="spellEnd"/>
+      <w:proofErr w:type="gramEnd"/>
+      <w:r>
+        <w:t xml:space="preserve"> checkout –b take1</w:t>
       </w:r>
     </w:p>
     <w:p>
@@ -81,40 +120,75 @@
       <w:pPr>
         <w:pStyle w:val="Code"/>
       </w:pPr>
-      <w:r>
-        <w:t>git add –A</w:t>
+      <w:proofErr w:type="spellStart"/>
+      <w:proofErr w:type="gramStart"/>
+      <w:r>
+        <w:t>git</w:t>
+      </w:r>
+      <w:proofErr w:type="spellEnd"/>
+      <w:proofErr w:type="gramEnd"/>
+      <w:r>
+        <w:t xml:space="preserve"> add –A</w:t>
       </w:r>
     </w:p>
     <w:p>
       <w:pPr>
         <w:pStyle w:val="Code"/>
       </w:pPr>
-      <w:r>
-        <w:t>git commit –m "I missed that."</w:t>
+      <w:proofErr w:type="spellStart"/>
+      <w:proofErr w:type="gramStart"/>
+      <w:r>
+        <w:t>git</w:t>
+      </w:r>
+      <w:proofErr w:type="spellEnd"/>
+      <w:proofErr w:type="gramEnd"/>
+      <w:r>
+        <w:t xml:space="preserve"> commit –m "I missed that."</w:t>
       </w:r>
     </w:p>
     <w:p>
       <w:pPr>
         <w:pStyle w:val="Code"/>
       </w:pPr>
-      <w:r>
-        <w:t>git checkout master</w:t>
+      <w:proofErr w:type="spellStart"/>
+      <w:proofErr w:type="gramStart"/>
+      <w:r>
+        <w:t>git</w:t>
+      </w:r>
+      <w:proofErr w:type="spellEnd"/>
+      <w:proofErr w:type="gramEnd"/>
+      <w:r>
+        <w:t xml:space="preserve"> checkout master</w:t>
       </w:r>
     </w:p>
     <w:p>
       <w:pPr>
         <w:pStyle w:val="Code"/>
       </w:pPr>
-      <w:r>
-        <w:t>git pull</w:t>
+      <w:proofErr w:type="spellStart"/>
+      <w:proofErr w:type="gramStart"/>
+      <w:r>
+        <w:t>git</w:t>
+      </w:r>
+      <w:proofErr w:type="spellEnd"/>
+      <w:proofErr w:type="gramEnd"/>
+      <w:r>
+        <w:t xml:space="preserve"> pull</w:t>
       </w:r>
     </w:p>
     <w:p>
       <w:pPr>
         <w:pStyle w:val="Code"/>
       </w:pPr>
-      <w:r>
-        <w:t>git checkout –b take2</w:t>
+      <w:proofErr w:type="spellStart"/>
+      <w:proofErr w:type="gramStart"/>
+      <w:r>
+        <w:t>git</w:t>
+      </w:r>
+      <w:proofErr w:type="spellEnd"/>
+      <w:proofErr w:type="gramEnd"/>
+      <w:r>
+        <w:t xml:space="preserve"> checkout –b take2</w:t>
       </w:r>
     </w:p>
     <w:p>
@@ -127,7 +201,15 @@
     </w:p>
     <w:p>
       <w:r>
-        <w:t>If you don’t have git installed, then go to the following URL and click on the “ZIP” button:</w:t>
+        <w:t xml:space="preserve">If you don’t have </w:t>
+      </w:r>
+      <w:proofErr w:type="spellStart"/>
+      <w:r>
+        <w:t>git</w:t>
+      </w:r>
+      <w:proofErr w:type="spellEnd"/>
+      <w:r>
+        <w:t xml:space="preserve"> installed, then go to the following URL and click on the “ZIP” button:</w:t>
       </w:r>
     </w:p>
     <w:p>
@@ -176,7 +258,15 @@
     </w:p>
     <w:p>
       <w:r>
-        <w:t>Let’s build a conference app. Open the InPlaceData application and start building this screen:</w:t>
+        <w:t xml:space="preserve">Let’s build a conference app. Open the </w:t>
+      </w:r>
+      <w:proofErr w:type="spellStart"/>
+      <w:r>
+        <w:t>InPlaceData</w:t>
+      </w:r>
+      <w:proofErr w:type="spellEnd"/>
+      <w:r>
+        <w:t xml:space="preserve"> application and start building this screen:</w:t>
       </w:r>
     </w:p>
     <w:p>
@@ -242,7 +332,23 @@
         </w:numPr>
       </w:pPr>
       <w:r>
-        <w:t>No Lorem Ipsum! This is real content.</w:t>
+        <w:t xml:space="preserve">No </w:t>
+      </w:r>
+      <w:proofErr w:type="spellStart"/>
+      <w:r>
+        <w:t>Lorem</w:t>
+      </w:r>
+      <w:proofErr w:type="spellEnd"/>
+      <w:r>
+        <w:t xml:space="preserve"> </w:t>
+      </w:r>
+      <w:proofErr w:type="spellStart"/>
+      <w:r>
+        <w:t>Ipsum</w:t>
+      </w:r>
+      <w:proofErr w:type="spellEnd"/>
+      <w:r>
+        <w:t>! This is real content.</w:t>
       </w:r>
     </w:p>
     <w:p>
@@ -271,7 +377,15 @@
     </w:p>
     <w:p>
       <w:r>
-        <w:t>Open the TrackView control. Populate the list with strings:</w:t>
+        <w:t xml:space="preserve">Open the </w:t>
+      </w:r>
+      <w:proofErr w:type="spellStart"/>
+      <w:r>
+        <w:t>TrackView</w:t>
+      </w:r>
+      <w:proofErr w:type="spellEnd"/>
+      <w:r>
+        <w:t xml:space="preserve"> control. Populate the list with strings:</w:t>
       </w:r>
     </w:p>
     <w:p>
@@ -283,6 +397,8 @@
           <w:szCs w:val="19"/>
         </w:rPr>
       </w:pPr>
+      <w:proofErr w:type="spellStart"/>
+      <w:proofErr w:type="gramStart"/>
       <w:r>
         <w:rPr>
           <w:rFonts w:ascii="Consolas" w:hAnsi="Consolas" w:cs="Consolas"/>
@@ -291,28 +407,64 @@
           <w:szCs w:val="19"/>
           <w:highlight w:val="white"/>
         </w:rPr>
-        <w:t>xmlns:s</w:t>
-      </w:r>
-      <w:r>
-        <w:rPr>
-          <w:rFonts w:ascii="Consolas" w:hAnsi="Consolas" w:cs="Consolas"/>
-          <w:color w:val="000000"/>
+        <w:t>xmlns:</w:t>
+      </w:r>
+      <w:proofErr w:type="gramEnd"/>
+      <w:r>
+        <w:rPr>
+          <w:rFonts w:ascii="Consolas" w:hAnsi="Consolas" w:cs="Consolas"/>
+          <w:color w:val="FF0000"/>
           <w:sz w:val="19"/>
           <w:szCs w:val="19"/>
           <w:highlight w:val="white"/>
         </w:rPr>
-        <w:t>="</w:t>
-      </w:r>
-      <w:r>
-        <w:rPr>
-          <w:rFonts w:ascii="Consolas" w:hAnsi="Consolas" w:cs="Consolas"/>
-          <w:color w:val="0000FF"/>
+        <w:t>s</w:t>
+      </w:r>
+      <w:proofErr w:type="spellEnd"/>
+      <w:r>
+        <w:rPr>
+          <w:rFonts w:ascii="Consolas" w:hAnsi="Consolas" w:cs="Consolas"/>
+          <w:color w:val="000000"/>
           <w:sz w:val="19"/>
           <w:szCs w:val="19"/>
           <w:highlight w:val="white"/>
         </w:rPr>
-        <w:t>clr-namespace:System;assembly=mscorlib</w:t>
-      </w:r>
+        <w:t>="</w:t>
+      </w:r>
+      <w:proofErr w:type="spellStart"/>
+      <w:r>
+        <w:rPr>
+          <w:rFonts w:ascii="Consolas" w:hAnsi="Consolas" w:cs="Consolas"/>
+          <w:color w:val="0000FF"/>
+          <w:sz w:val="19"/>
+          <w:szCs w:val="19"/>
+          <w:highlight w:val="white"/>
+        </w:rPr>
+        <w:t>clr-namespace:System;assembly</w:t>
+      </w:r>
+      <w:proofErr w:type="spellEnd"/>
+      <w:r>
+        <w:rPr>
+          <w:rFonts w:ascii="Consolas" w:hAnsi="Consolas" w:cs="Consolas"/>
+          <w:color w:val="0000FF"/>
+          <w:sz w:val="19"/>
+          <w:szCs w:val="19"/>
+          <w:highlight w:val="white"/>
+        </w:rPr>
+        <w:t>=</w:t>
+      </w:r>
+      <w:proofErr w:type="spellStart"/>
+      <w:r>
+        <w:rPr>
+          <w:rFonts w:ascii="Consolas" w:hAnsi="Consolas" w:cs="Consolas"/>
+          <w:color w:val="0000FF"/>
+          <w:sz w:val="19"/>
+          <w:szCs w:val="19"/>
+          <w:highlight w:val="white"/>
+        </w:rPr>
+        <w:t>mscorlib</w:t>
+      </w:r>
+      <w:proofErr w:type="spellEnd"/>
       <w:r>
         <w:rPr>
           <w:rFonts w:ascii="Consolas" w:hAnsi="Consolas" w:cs="Consolas"/>
@@ -348,6 +500,7 @@
         </w:rPr>
         <w:t>&lt;</w:t>
       </w:r>
+      <w:proofErr w:type="spellStart"/>
       <w:r>
         <w:rPr>
           <w:rFonts w:ascii="Consolas" w:hAnsi="Consolas" w:cs="Consolas"/>
@@ -358,6 +511,7 @@
         </w:rPr>
         <w:t>ListBox</w:t>
       </w:r>
+      <w:proofErr w:type="spellEnd"/>
       <w:r>
         <w:rPr>
           <w:rFonts w:ascii="Consolas" w:hAnsi="Consolas" w:cs="Consolas"/>
@@ -403,6 +557,7 @@
         </w:rPr>
         <w:t>&lt;</w:t>
       </w:r>
+      <w:proofErr w:type="spellStart"/>
       <w:r>
         <w:rPr>
           <w:rFonts w:ascii="Consolas" w:hAnsi="Consolas" w:cs="Consolas"/>
@@ -411,38 +566,9 @@
           <w:szCs w:val="19"/>
           <w:highlight w:val="white"/>
         </w:rPr>
-        <w:t>s:String</w:t>
-      </w:r>
-      <w:r>
-        <w:rPr>
-          <w:rFonts w:ascii="Consolas" w:hAnsi="Consolas" w:cs="Consolas"/>
-          <w:color w:val="0000FF"/>
-          <w:sz w:val="19"/>
-          <w:szCs w:val="19"/>
-          <w:highlight w:val="white"/>
-        </w:rPr>
-        <w:t>&gt;</w:t>
-      </w:r>
-      <w:r>
-        <w:rPr>
-          <w:rFonts w:ascii="Consolas" w:hAnsi="Consolas" w:cs="Consolas"/>
-          <w:color w:val="000000"/>
-          <w:sz w:val="19"/>
-          <w:szCs w:val="19"/>
-          <w:highlight w:val="white"/>
-        </w:rPr>
-        <w:t>Angle Brackets in the Cloud</w:t>
-      </w:r>
-      <w:r>
-        <w:rPr>
-          <w:rFonts w:ascii="Consolas" w:hAnsi="Consolas" w:cs="Consolas"/>
-          <w:color w:val="0000FF"/>
-          <w:sz w:val="19"/>
-          <w:szCs w:val="19"/>
-          <w:highlight w:val="white"/>
-        </w:rPr>
-        <w:t>&lt;/</w:t>
-      </w:r>
+        <w:t>s</w:t>
+      </w:r>
+      <w:proofErr w:type="gramStart"/>
       <w:r>
         <w:rPr>
           <w:rFonts w:ascii="Consolas" w:hAnsi="Consolas" w:cs="Consolas"/>
@@ -451,8 +577,52 @@
           <w:szCs w:val="19"/>
           <w:highlight w:val="white"/>
         </w:rPr>
+        <w:t>:String</w:t>
+      </w:r>
+      <w:proofErr w:type="spellEnd"/>
+      <w:proofErr w:type="gramEnd"/>
+      <w:r>
+        <w:rPr>
+          <w:rFonts w:ascii="Consolas" w:hAnsi="Consolas" w:cs="Consolas"/>
+          <w:color w:val="0000FF"/>
+          <w:sz w:val="19"/>
+          <w:szCs w:val="19"/>
+          <w:highlight w:val="white"/>
+        </w:rPr>
+        <w:t>&gt;</w:t>
+      </w:r>
+      <w:r>
+        <w:rPr>
+          <w:rFonts w:ascii="Consolas" w:hAnsi="Consolas" w:cs="Consolas"/>
+          <w:color w:val="000000"/>
+          <w:sz w:val="19"/>
+          <w:szCs w:val="19"/>
+          <w:highlight w:val="white"/>
+        </w:rPr>
+        <w:t>Angle Brackets in the Cloud</w:t>
+      </w:r>
+      <w:r>
+        <w:rPr>
+          <w:rFonts w:ascii="Consolas" w:hAnsi="Consolas" w:cs="Consolas"/>
+          <w:color w:val="0000FF"/>
+          <w:sz w:val="19"/>
+          <w:szCs w:val="19"/>
+          <w:highlight w:val="white"/>
+        </w:rPr>
+        <w:t>&lt;/</w:t>
+      </w:r>
+      <w:proofErr w:type="spellStart"/>
+      <w:r>
+        <w:rPr>
+          <w:rFonts w:ascii="Consolas" w:hAnsi="Consolas" w:cs="Consolas"/>
+          <w:color w:val="8B0000"/>
+          <w:sz w:val="19"/>
+          <w:szCs w:val="19"/>
+          <w:highlight w:val="white"/>
+        </w:rPr>
         <w:t>s:String</w:t>
       </w:r>
+      <w:proofErr w:type="spellEnd"/>
       <w:r>
         <w:rPr>
           <w:rFonts w:ascii="Consolas" w:hAnsi="Consolas" w:cs="Consolas"/>
@@ -498,6 +668,7 @@
         </w:rPr>
         <w:t>&lt;</w:t>
       </w:r>
+      <w:proofErr w:type="spellStart"/>
       <w:r>
         <w:rPr>
           <w:rFonts w:ascii="Consolas" w:hAnsi="Consolas" w:cs="Consolas"/>
@@ -506,38 +677,9 @@
           <w:szCs w:val="19"/>
           <w:highlight w:val="white"/>
         </w:rPr>
-        <w:t>s:String</w:t>
-      </w:r>
-      <w:r>
-        <w:rPr>
-          <w:rFonts w:ascii="Consolas" w:hAnsi="Consolas" w:cs="Consolas"/>
-          <w:color w:val="0000FF"/>
-          <w:sz w:val="19"/>
-          <w:szCs w:val="19"/>
-          <w:highlight w:val="white"/>
-        </w:rPr>
-        <w:t>&gt;</w:t>
-      </w:r>
-      <w:r>
-        <w:rPr>
-          <w:rFonts w:ascii="Consolas" w:hAnsi="Consolas" w:cs="Consolas"/>
-          <w:color w:val="000000"/>
-          <w:sz w:val="19"/>
-          <w:szCs w:val="19"/>
-          <w:highlight w:val="white"/>
-        </w:rPr>
-        <w:t>Angular Applications</w:t>
-      </w:r>
-      <w:r>
-        <w:rPr>
-          <w:rFonts w:ascii="Consolas" w:hAnsi="Consolas" w:cs="Consolas"/>
-          <w:color w:val="0000FF"/>
-          <w:sz w:val="19"/>
-          <w:szCs w:val="19"/>
-          <w:highlight w:val="white"/>
-        </w:rPr>
-        <w:t>&lt;/</w:t>
-      </w:r>
+        <w:t>s</w:t>
+      </w:r>
+      <w:proofErr w:type="gramStart"/>
       <w:r>
         <w:rPr>
           <w:rFonts w:ascii="Consolas" w:hAnsi="Consolas" w:cs="Consolas"/>
@@ -546,8 +688,52 @@
           <w:szCs w:val="19"/>
           <w:highlight w:val="white"/>
         </w:rPr>
+        <w:t>:String</w:t>
+      </w:r>
+      <w:proofErr w:type="spellEnd"/>
+      <w:proofErr w:type="gramEnd"/>
+      <w:r>
+        <w:rPr>
+          <w:rFonts w:ascii="Consolas" w:hAnsi="Consolas" w:cs="Consolas"/>
+          <w:color w:val="0000FF"/>
+          <w:sz w:val="19"/>
+          <w:szCs w:val="19"/>
+          <w:highlight w:val="white"/>
+        </w:rPr>
+        <w:t>&gt;</w:t>
+      </w:r>
+      <w:r>
+        <w:rPr>
+          <w:rFonts w:ascii="Consolas" w:hAnsi="Consolas" w:cs="Consolas"/>
+          <w:color w:val="000000"/>
+          <w:sz w:val="19"/>
+          <w:szCs w:val="19"/>
+          <w:highlight w:val="white"/>
+        </w:rPr>
+        <w:t>Angular Applications</w:t>
+      </w:r>
+      <w:r>
+        <w:rPr>
+          <w:rFonts w:ascii="Consolas" w:hAnsi="Consolas" w:cs="Consolas"/>
+          <w:color w:val="0000FF"/>
+          <w:sz w:val="19"/>
+          <w:szCs w:val="19"/>
+          <w:highlight w:val="white"/>
+        </w:rPr>
+        <w:t>&lt;/</w:t>
+      </w:r>
+      <w:proofErr w:type="spellStart"/>
+      <w:r>
+        <w:rPr>
+          <w:rFonts w:ascii="Consolas" w:hAnsi="Consolas" w:cs="Consolas"/>
+          <w:color w:val="8B0000"/>
+          <w:sz w:val="19"/>
+          <w:szCs w:val="19"/>
+          <w:highlight w:val="white"/>
+        </w:rPr>
         <w:t>s:String</w:t>
       </w:r>
+      <w:proofErr w:type="spellEnd"/>
       <w:r>
         <w:rPr>
           <w:rFonts w:ascii="Consolas" w:hAnsi="Consolas" w:cs="Consolas"/>
@@ -593,6 +779,7 @@
         </w:rPr>
         <w:t>&lt;</w:t>
       </w:r>
+      <w:proofErr w:type="spellStart"/>
       <w:r>
         <w:rPr>
           <w:rFonts w:ascii="Consolas" w:hAnsi="Consolas" w:cs="Consolas"/>
@@ -601,38 +788,9 @@
           <w:szCs w:val="19"/>
           <w:highlight w:val="white"/>
         </w:rPr>
-        <w:t>s:String</w:t>
-      </w:r>
-      <w:r>
-        <w:rPr>
-          <w:rFonts w:ascii="Consolas" w:hAnsi="Consolas" w:cs="Consolas"/>
-          <w:color w:val="0000FF"/>
-          <w:sz w:val="19"/>
-          <w:szCs w:val="19"/>
-          <w:highlight w:val="white"/>
-        </w:rPr>
-        <w:t>&gt;</w:t>
-      </w:r>
-      <w:r>
-        <w:rPr>
-          <w:rFonts w:ascii="Consolas" w:hAnsi="Consolas" w:cs="Consolas"/>
-          <w:color w:val="000000"/>
-          <w:sz w:val="19"/>
-          <w:szCs w:val="19"/>
-          <w:highlight w:val="white"/>
-        </w:rPr>
-        <w:t>Ouch! These darn Angle Brackets!</w:t>
-      </w:r>
-      <w:r>
-        <w:rPr>
-          <w:rFonts w:ascii="Consolas" w:hAnsi="Consolas" w:cs="Consolas"/>
-          <w:color w:val="0000FF"/>
-          <w:sz w:val="19"/>
-          <w:szCs w:val="19"/>
-          <w:highlight w:val="white"/>
-        </w:rPr>
-        <w:t>&lt;/</w:t>
-      </w:r>
+        <w:t>s</w:t>
+      </w:r>
+      <w:proofErr w:type="gramStart"/>
       <w:r>
         <w:rPr>
           <w:rFonts w:ascii="Consolas" w:hAnsi="Consolas" w:cs="Consolas"/>
@@ -641,8 +799,74 @@
           <w:szCs w:val="19"/>
           <w:highlight w:val="white"/>
         </w:rPr>
+        <w:t>:String</w:t>
+      </w:r>
+      <w:proofErr w:type="spellEnd"/>
+      <w:proofErr w:type="gramEnd"/>
+      <w:r>
+        <w:rPr>
+          <w:rFonts w:ascii="Consolas" w:hAnsi="Consolas" w:cs="Consolas"/>
+          <w:color w:val="0000FF"/>
+          <w:sz w:val="19"/>
+          <w:szCs w:val="19"/>
+          <w:highlight w:val="white"/>
+        </w:rPr>
+        <w:t>&gt;</w:t>
+      </w:r>
+      <w:r>
+        <w:rPr>
+          <w:rFonts w:ascii="Consolas" w:hAnsi="Consolas" w:cs="Consolas"/>
+          <w:color w:val="000000"/>
+          <w:sz w:val="19"/>
+          <w:szCs w:val="19"/>
+          <w:highlight w:val="white"/>
+        </w:rPr>
+        <w:t>Ouch! These darn Angle Brackets</w:t>
+      </w:r>
+      <w:proofErr w:type="gramStart"/>
+      <w:r>
+        <w:rPr>
+          <w:rFonts w:ascii="Consolas" w:hAnsi="Consolas" w:cs="Consolas"/>
+          <w:color w:val="000000"/>
+          <w:sz w:val="19"/>
+          <w:szCs w:val="19"/>
+          <w:highlight w:val="white"/>
+        </w:rPr>
+        <w:t>!</w:t>
+      </w:r>
+      <w:r>
+        <w:rPr>
+          <w:rFonts w:ascii="Consolas" w:hAnsi="Consolas" w:cs="Consolas"/>
+          <w:color w:val="0000FF"/>
+          <w:sz w:val="19"/>
+          <w:szCs w:val="19"/>
+          <w:highlight w:val="white"/>
+        </w:rPr>
+        <w:t>&lt;</w:t>
+      </w:r>
+      <w:proofErr w:type="gramEnd"/>
+      <w:r>
+        <w:rPr>
+          <w:rFonts w:ascii="Consolas" w:hAnsi="Consolas" w:cs="Consolas"/>
+          <w:color w:val="0000FF"/>
+          <w:sz w:val="19"/>
+          <w:szCs w:val="19"/>
+          <w:highlight w:val="white"/>
+        </w:rPr>
+        <w:t>/</w:t>
+      </w:r>
+      <w:proofErr w:type="spellStart"/>
+      <w:r>
+        <w:rPr>
+          <w:rFonts w:ascii="Consolas" w:hAnsi="Consolas" w:cs="Consolas"/>
+          <w:color w:val="8B0000"/>
+          <w:sz w:val="19"/>
+          <w:szCs w:val="19"/>
+          <w:highlight w:val="white"/>
+        </w:rPr>
         <w:t>s:String</w:t>
       </w:r>
+      <w:proofErr w:type="spellEnd"/>
       <w:r>
         <w:rPr>
           <w:rFonts w:ascii="Consolas" w:hAnsi="Consolas" w:cs="Consolas"/>
@@ -678,6 +902,7 @@
         </w:rPr>
         <w:t>&lt;/</w:t>
       </w:r>
+      <w:proofErr w:type="spellStart"/>
       <w:r>
         <w:rPr>
           <w:rFonts w:ascii="Consolas" w:hAnsi="Consolas" w:cs="Consolas"/>
@@ -688,6 +913,7 @@
         </w:rPr>
         <w:t>ListBox</w:t>
       </w:r>
+      <w:proofErr w:type="spellEnd"/>
       <w:r>
         <w:rPr>
           <w:rFonts w:ascii="Consolas" w:hAnsi="Consolas" w:cs="Consolas"/>
@@ -702,7 +928,15 @@
     <w:p/>
     <w:p>
       <w:r>
-        <w:t>Then edit the ItemTemplate:</w:t>
+        <w:t xml:space="preserve">Then edit the </w:t>
+      </w:r>
+      <w:proofErr w:type="spellStart"/>
+      <w:r>
+        <w:t>ItemTemplate</w:t>
+      </w:r>
+      <w:proofErr w:type="spellEnd"/>
+      <w:r>
+        <w:t>:</w:t>
       </w:r>
     </w:p>
     <w:p>
@@ -776,10 +1010,50 @@
     </w:p>
     <w:p>
       <w:r>
-        <w:t>In the SampleData project, there’s a TrackViewModel, which contains a list of SessionHeaderViewModels.</w:t>
-      </w:r>
-      <w:r>
-        <w:t xml:space="preserve"> Open the TrackView and create sample data based on the TrackViewModel class.</w:t>
+        <w:t xml:space="preserve">In the </w:t>
+      </w:r>
+      <w:proofErr w:type="spellStart"/>
+      <w:r>
+        <w:t>SampleData</w:t>
+      </w:r>
+      <w:proofErr w:type="spellEnd"/>
+      <w:r>
+        <w:t xml:space="preserve"> project, there’s a </w:t>
+      </w:r>
+      <w:proofErr w:type="spellStart"/>
+      <w:r>
+        <w:t>TrackViewModel</w:t>
+      </w:r>
+      <w:proofErr w:type="spellEnd"/>
+      <w:r>
+        <w:t xml:space="preserve">, which contains a list of </w:t>
+      </w:r>
+      <w:proofErr w:type="spellStart"/>
+      <w:r>
+        <w:t>SessionHeaderViewModels</w:t>
+      </w:r>
+      <w:proofErr w:type="spellEnd"/>
+      <w:r>
+        <w:t>.</w:t>
+      </w:r>
+      <w:r>
+        <w:t xml:space="preserve"> Open the </w:t>
+      </w:r>
+      <w:proofErr w:type="spellStart"/>
+      <w:r>
+        <w:t>TrackView</w:t>
+      </w:r>
+      <w:proofErr w:type="spellEnd"/>
+      <w:r>
+        <w:t xml:space="preserve"> and create sample data based on the </w:t>
+      </w:r>
+      <w:proofErr w:type="spellStart"/>
+      <w:r>
+        <w:t>TrackViewModel</w:t>
+      </w:r>
+      <w:proofErr w:type="spellEnd"/>
+      <w:r>
+        <w:t xml:space="preserve"> class.</w:t>
       </w:r>
     </w:p>
     <w:p>
@@ -826,7 +1100,15 @@
     </w:p>
     <w:p>
       <w:r>
-        <w:t>Drag the Name property of the TrackViewModel to the title to data bind it.</w:t>
+        <w:t xml:space="preserve">Drag the Name property of the </w:t>
+      </w:r>
+      <w:proofErr w:type="spellStart"/>
+      <w:r>
+        <w:t>TrackViewModel</w:t>
+      </w:r>
+      <w:proofErr w:type="spellEnd"/>
+      <w:r>
+        <w:t xml:space="preserve"> to the title to data bind it.</w:t>
       </w:r>
       <w:r>
         <w:t xml:space="preserve"> Drag Sessions to the list box. Hey, where’d my template go!</w:t>
@@ -834,7 +1116,15 @@
     </w:p>
     <w:p>
       <w:r>
-        <w:t>Undo that, and data bind ItemsSource through the properties window instead. Edit the template, and notice how the gold rectangle changes. Drag to data bind the properties.</w:t>
+        <w:t xml:space="preserve">Undo that, and data bind </w:t>
+      </w:r>
+      <w:proofErr w:type="spellStart"/>
+      <w:r>
+        <w:t>ItemsSource</w:t>
+      </w:r>
+      <w:proofErr w:type="spellEnd"/>
+      <w:r>
+        <w:t xml:space="preserve"> through the properties window instead. Edit the template, and notice how the gold rectangle changes. Drag to data bind the properties.</w:t>
       </w:r>
     </w:p>
     <w:p>
@@ -844,7 +1134,15 @@
     </w:p>
     <w:p>
       <w:r>
-        <w:t xml:space="preserve">Check out the SampleData folder. This is populated with XML files for the sample data. You </w:t>
+        <w:t xml:space="preserve">Check out the </w:t>
+      </w:r>
+      <w:proofErr w:type="spellStart"/>
+      <w:r>
+        <w:t>SampleData</w:t>
+      </w:r>
+      <w:proofErr w:type="spellEnd"/>
+      <w:r>
+        <w:t xml:space="preserve"> folder. This is populated with XML files for the sample data. You </w:t>
       </w:r>
       <w:r>
         <w:rPr>
@@ -875,12 +1173,60 @@
     </w:p>
     <w:p>
       <w:r>
-        <w:t>We are starting to put together the view model layer to support the view. Let’s populate it with realistic data instead of Lorem Ipsum.</w:t>
-      </w:r>
-    </w:p>
-    <w:p>
-      <w:r>
-        <w:t>Open the DesignModeViewModelData project. Create a class in the DataSources folder called DesignModeDataSource. Give it a single property called Track that returns a TrackViewModel, populated with design-mode data.</w:t>
+        <w:t xml:space="preserve">We are starting to put together the view model layer to support the view. Let’s populate it with realistic data instead of </w:t>
+      </w:r>
+      <w:proofErr w:type="spellStart"/>
+      <w:r>
+        <w:t>Lorem</w:t>
+      </w:r>
+      <w:proofErr w:type="spellEnd"/>
+      <w:r>
+        <w:t xml:space="preserve"> </w:t>
+      </w:r>
+      <w:proofErr w:type="spellStart"/>
+      <w:r>
+        <w:t>Ipsum</w:t>
+      </w:r>
+      <w:proofErr w:type="spellEnd"/>
+      <w:r>
+        <w:t>.</w:t>
+      </w:r>
+    </w:p>
+    <w:p>
+      <w:r>
+        <w:t xml:space="preserve">Open the </w:t>
+      </w:r>
+      <w:proofErr w:type="spellStart"/>
+      <w:r>
+        <w:t>DesignModeViewModelData</w:t>
+      </w:r>
+      <w:proofErr w:type="spellEnd"/>
+      <w:r>
+        <w:t xml:space="preserve"> project. Create a class in the </w:t>
+      </w:r>
+      <w:proofErr w:type="spellStart"/>
+      <w:r>
+        <w:t>DataSources</w:t>
+      </w:r>
+      <w:proofErr w:type="spellEnd"/>
+      <w:r>
+        <w:t xml:space="preserve"> folder called </w:t>
+      </w:r>
+      <w:proofErr w:type="spellStart"/>
+      <w:r>
+        <w:t>DesignModeDataSource</w:t>
+      </w:r>
+      <w:proofErr w:type="spellEnd"/>
+      <w:r>
+        <w:t xml:space="preserve">. Give it a single property called Track that returns a </w:t>
+      </w:r>
+      <w:proofErr w:type="spellStart"/>
+      <w:r>
+        <w:t>TrackViewModel</w:t>
+      </w:r>
+      <w:proofErr w:type="spellEnd"/>
+      <w:r>
+        <w:t>, populated with design-mode data.</w:t>
       </w:r>
     </w:p>
     <w:p>
@@ -912,6 +1258,7 @@
           <w:szCs w:val="32"/>
         </w:rPr>
       </w:pPr>
+      <w:proofErr w:type="gramStart"/>
       <w:r>
         <w:rPr>
           <w:rFonts w:ascii="Consolas" w:eastAsia="Times New Roman" w:hAnsi="Consolas" w:cs="Consolas"/>
@@ -921,6 +1268,7 @@
         </w:rPr>
         <w:t>public</w:t>
       </w:r>
+      <w:proofErr w:type="gramEnd"/>
       <w:r>
         <w:rPr>
           <w:rFonts w:ascii="Consolas" w:eastAsia="Times New Roman" w:hAnsi="Consolas" w:cs="Consolas"/>
@@ -948,6 +1296,7 @@
         </w:rPr>
         <w:t> </w:t>
       </w:r>
+      <w:proofErr w:type="spellStart"/>
       <w:r>
         <w:rPr>
           <w:rFonts w:ascii="Consolas" w:eastAsia="Times New Roman" w:hAnsi="Consolas" w:cs="Consolas"/>
@@ -957,6 +1306,7 @@
         </w:rPr>
         <w:t>DesignModeDataSource</w:t>
       </w:r>
+      <w:proofErr w:type="spellEnd"/>
     </w:p>
     <w:p>
       <w:pPr>
@@ -1035,6 +1385,7 @@
         </w:rPr>
         <w:t>    </w:t>
       </w:r>
+      <w:proofErr w:type="gramStart"/>
       <w:r>
         <w:rPr>
           <w:rFonts w:ascii="Consolas" w:eastAsia="Times New Roman" w:hAnsi="Consolas" w:cs="Consolas"/>
@@ -1044,6 +1395,7 @@
         </w:rPr>
         <w:t>public</w:t>
       </w:r>
+      <w:proofErr w:type="gramEnd"/>
       <w:r>
         <w:rPr>
           <w:rFonts w:ascii="Consolas" w:eastAsia="Times New Roman" w:hAnsi="Consolas" w:cs="Consolas"/>
@@ -1053,6 +1405,7 @@
         </w:rPr>
         <w:t> </w:t>
       </w:r>
+      <w:proofErr w:type="spellStart"/>
       <w:r>
         <w:rPr>
           <w:rFonts w:ascii="Consolas" w:eastAsia="Times New Roman" w:hAnsi="Consolas" w:cs="Consolas"/>
@@ -1062,6 +1415,7 @@
         </w:rPr>
         <w:t>TrackViewModel</w:t>
       </w:r>
+      <w:proofErr w:type="spellEnd"/>
       <w:r>
         <w:rPr>
           <w:rFonts w:ascii="Consolas" w:eastAsia="Times New Roman" w:hAnsi="Consolas" w:cs="Consolas"/>
@@ -1149,6 +1503,7 @@
         </w:rPr>
         <w:t>        </w:t>
       </w:r>
+      <w:proofErr w:type="gramStart"/>
       <w:r>
         <w:rPr>
           <w:rFonts w:ascii="Consolas" w:eastAsia="Times New Roman" w:hAnsi="Consolas" w:cs="Consolas"/>
@@ -1158,6 +1513,7 @@
         </w:rPr>
         <w:t>get</w:t>
       </w:r>
+      <w:proofErr w:type="gramEnd"/>
     </w:p>
     <w:p>
       <w:pPr>
@@ -1236,6 +1592,7 @@
         </w:rPr>
         <w:t>            </w:t>
       </w:r>
+      <w:proofErr w:type="gramStart"/>
       <w:r>
         <w:rPr>
           <w:rFonts w:ascii="Consolas" w:eastAsia="Times New Roman" w:hAnsi="Consolas" w:cs="Consolas"/>
@@ -1245,6 +1602,7 @@
         </w:rPr>
         <w:t>return</w:t>
       </w:r>
+      <w:proofErr w:type="gramEnd"/>
       <w:r>
         <w:rPr>
           <w:rFonts w:ascii="Consolas" w:eastAsia="Times New Roman" w:hAnsi="Consolas" w:cs="Consolas"/>
@@ -1272,6 +1630,7 @@
         </w:rPr>
         <w:t> </w:t>
       </w:r>
+      <w:proofErr w:type="spellStart"/>
       <w:r>
         <w:rPr>
           <w:rFonts w:ascii="Consolas" w:eastAsia="Times New Roman" w:hAnsi="Consolas" w:cs="Consolas"/>
@@ -1281,6 +1640,7 @@
         </w:rPr>
         <w:t>TrackViewModel</w:t>
       </w:r>
+      <w:proofErr w:type="spellEnd"/>
     </w:p>
     <w:p>
       <w:pPr>
@@ -1452,6 +1812,7 @@
         </w:rPr>
         <w:t>&lt;</w:t>
       </w:r>
+      <w:proofErr w:type="spellStart"/>
       <w:r>
         <w:rPr>
           <w:rFonts w:ascii="Consolas" w:eastAsia="Times New Roman" w:hAnsi="Consolas" w:cs="Consolas"/>
@@ -1461,6 +1822,7 @@
         </w:rPr>
         <w:t>SessionHeaderViewModel</w:t>
       </w:r>
+      <w:proofErr w:type="spellEnd"/>
       <w:r>
         <w:rPr>
           <w:rFonts w:ascii="Consolas" w:eastAsia="Times New Roman" w:hAnsi="Consolas" w:cs="Consolas"/>
@@ -1548,6 +1910,7 @@
         </w:rPr>
         <w:t>                    </w:t>
       </w:r>
+      <w:proofErr w:type="gramStart"/>
       <w:r>
         <w:rPr>
           <w:rFonts w:ascii="Consolas" w:eastAsia="Times New Roman" w:hAnsi="Consolas" w:cs="Consolas"/>
@@ -1557,6 +1920,7 @@
         </w:rPr>
         <w:t>new</w:t>
       </w:r>
+      <w:proofErr w:type="gramEnd"/>
       <w:r>
         <w:rPr>
           <w:rFonts w:ascii="Consolas" w:eastAsia="Times New Roman" w:hAnsi="Consolas" w:cs="Consolas"/>
@@ -1566,6 +1930,7 @@
         </w:rPr>
         <w:t> </w:t>
       </w:r>
+      <w:proofErr w:type="spellStart"/>
       <w:r>
         <w:rPr>
           <w:rFonts w:ascii="Consolas" w:eastAsia="Times New Roman" w:hAnsi="Consolas" w:cs="Consolas"/>
@@ -1575,6 +1940,7 @@
         </w:rPr>
         <w:t>SessionHeaderViewModel</w:t>
       </w:r>
+      <w:proofErr w:type="spellEnd"/>
     </w:p>
     <w:p>
       <w:pPr>
@@ -1774,7 +2140,27 @@
           <w:sz w:val="22"/>
           <w:szCs w:val="32"/>
         </w:rPr>
-        <w:t>"The Papasan"</w:t>
+        <w:t>"The </w:t>
+      </w:r>
+      <w:proofErr w:type="spellStart"/>
+      <w:r>
+        <w:rPr>
+          <w:rFonts w:ascii="Consolas" w:eastAsia="Times New Roman" w:hAnsi="Consolas" w:cs="Consolas"/>
+          <w:color w:val="A31515"/>
+          <w:sz w:val="22"/>
+          <w:szCs w:val="32"/>
+        </w:rPr>
+        <w:t>Papasan</w:t>
+      </w:r>
+      <w:proofErr w:type="spellEnd"/>
+      <w:r>
+        <w:rPr>
+          <w:rFonts w:ascii="Consolas" w:eastAsia="Times New Roman" w:hAnsi="Consolas" w:cs="Consolas"/>
+          <w:color w:val="A31515"/>
+          <w:sz w:val="22"/>
+          <w:szCs w:val="32"/>
+        </w:rPr>
+        <w:t>"</w:t>
       </w:r>
       <w:r>
         <w:rPr>
@@ -1842,6 +2228,7 @@
         </w:rPr>
         <w:t> </w:t>
       </w:r>
+      <w:proofErr w:type="gramStart"/>
       <w:r>
         <w:rPr>
           <w:rFonts w:ascii="Consolas" w:eastAsia="Times New Roman" w:hAnsi="Consolas" w:cs="Consolas"/>
@@ -1858,7 +2245,17 @@
           <w:sz w:val="22"/>
           <w:szCs w:val="32"/>
         </w:rPr>
-        <w:t>(2013, 3, 16, 16, 0, 0)</w:t>
+        <w:t>(</w:t>
+      </w:r>
+      <w:proofErr w:type="gramEnd"/>
+      <w:r>
+        <w:rPr>
+          <w:rFonts w:ascii="Consolas" w:eastAsia="Times New Roman" w:hAnsi="Consolas" w:cs="Consolas"/>
+          <w:color w:val="000000"/>
+          <w:sz w:val="22"/>
+          <w:szCs w:val="32"/>
+        </w:rPr>
+        <w:t>2013, 3, 16, 16, 0, 0)</w:t>
       </w:r>
     </w:p>
     <w:p>
@@ -2112,6 +2509,8 @@
           <w:szCs w:val="32"/>
         </w:rPr>
       </w:pPr>
+      <w:proofErr w:type="spellStart"/>
+      <w:proofErr w:type="gramStart"/>
       <w:r>
         <w:rPr>
           <w:rFonts w:ascii="Consolas" w:hAnsi="Consolas" w:cs="Consolas"/>
@@ -2130,6 +2529,7 @@
         </w:rPr>
         <w:t>:</w:t>
       </w:r>
+      <w:proofErr w:type="gramEnd"/>
       <w:r>
         <w:rPr>
           <w:rFonts w:ascii="Consolas" w:hAnsi="Consolas" w:cs="Consolas"/>
@@ -2139,14 +2539,35 @@
         </w:rPr>
         <w:t>ds</w:t>
       </w:r>
-      <w:r>
-        <w:rPr>
-          <w:rFonts w:ascii="Consolas" w:hAnsi="Consolas" w:cs="Consolas"/>
-          <w:color w:val="0000FF"/>
-          <w:sz w:val="22"/>
-          <w:szCs w:val="32"/>
-        </w:rPr>
-        <w:t>="clr-namespace:DesignModeViewModelData.DataSources"</w:t>
+      <w:proofErr w:type="spellEnd"/>
+      <w:r>
+        <w:rPr>
+          <w:rFonts w:ascii="Consolas" w:hAnsi="Consolas" w:cs="Consolas"/>
+          <w:color w:val="0000FF"/>
+          <w:sz w:val="22"/>
+          <w:szCs w:val="32"/>
+        </w:rPr>
+        <w:t>="</w:t>
+      </w:r>
+      <w:proofErr w:type="spellStart"/>
+      <w:r>
+        <w:rPr>
+          <w:rFonts w:ascii="Consolas" w:hAnsi="Consolas" w:cs="Consolas"/>
+          <w:color w:val="0000FF"/>
+          <w:sz w:val="22"/>
+          <w:szCs w:val="32"/>
+        </w:rPr>
+        <w:t>clr-namespace:DesignModeViewModelData.DataSources</w:t>
+      </w:r>
+      <w:proofErr w:type="spellEnd"/>
+      <w:r>
+        <w:rPr>
+          <w:rFonts w:ascii="Consolas" w:hAnsi="Consolas" w:cs="Consolas"/>
+          <w:color w:val="0000FF"/>
+          <w:sz w:val="22"/>
+          <w:szCs w:val="32"/>
+        </w:rPr>
+        <w:t>"</w:t>
       </w:r>
     </w:p>
     <w:p>
@@ -2169,6 +2590,7 @@
         </w:rPr>
         <w:t>&lt;</w:t>
       </w:r>
+      <w:proofErr w:type="spellStart"/>
       <w:r>
         <w:rPr>
           <w:rFonts w:ascii="Consolas" w:hAnsi="Consolas" w:cs="Consolas"/>
@@ -2178,6 +2600,7 @@
         </w:rPr>
         <w:t>Application.Resources</w:t>
       </w:r>
+      <w:proofErr w:type="spellEnd"/>
       <w:r>
         <w:rPr>
           <w:rFonts w:ascii="Consolas" w:hAnsi="Consolas" w:cs="Consolas"/>
@@ -2217,6 +2640,7 @@
         </w:rPr>
         <w:t>&lt;</w:t>
       </w:r>
+      <w:proofErr w:type="spellStart"/>
       <w:r>
         <w:rPr>
           <w:rFonts w:ascii="Consolas" w:hAnsi="Consolas" w:cs="Consolas"/>
@@ -2226,6 +2650,7 @@
         </w:rPr>
         <w:t>ds</w:t>
       </w:r>
+      <w:proofErr w:type="gramStart"/>
       <w:r>
         <w:rPr>
           <w:rFonts w:ascii="Consolas" w:hAnsi="Consolas" w:cs="Consolas"/>
@@ -2244,6 +2669,8 @@
         </w:rPr>
         <w:t>DesignModeDataSource</w:t>
       </w:r>
+      <w:proofErr w:type="spellEnd"/>
+      <w:proofErr w:type="gramEnd"/>
       <w:r>
         <w:rPr>
           <w:rFonts w:ascii="Consolas" w:hAnsi="Consolas" w:cs="Consolas"/>
@@ -2301,6 +2728,7 @@
         </w:rPr>
         <w:t>&lt;/</w:t>
       </w:r>
+      <w:proofErr w:type="spellStart"/>
       <w:r>
         <w:rPr>
           <w:rFonts w:ascii="Consolas" w:hAnsi="Consolas" w:cs="Consolas"/>
@@ -2310,6 +2738,7 @@
         </w:rPr>
         <w:t>Application.Resources</w:t>
       </w:r>
+      <w:proofErr w:type="spellEnd"/>
       <w:r>
         <w:rPr>
           <w:rFonts w:ascii="Consolas" w:hAnsi="Consolas" w:cs="Consolas"/>
@@ -2323,7 +2752,15 @@
     <w:p/>
     <w:p>
       <w:r>
-        <w:t>Bring the design-mode data into the TrackView:</w:t>
+        <w:t xml:space="preserve">Bring the design-mode data into the </w:t>
+      </w:r>
+      <w:proofErr w:type="spellStart"/>
+      <w:r>
+        <w:t>TrackView</w:t>
+      </w:r>
+      <w:proofErr w:type="spellEnd"/>
+      <w:r>
+        <w:t>:</w:t>
       </w:r>
     </w:p>
     <w:p>
@@ -2346,6 +2783,7 @@
         </w:rPr>
         <w:t>d</w:t>
       </w:r>
+      <w:proofErr w:type="gramStart"/>
       <w:r>
         <w:rPr>
           <w:rFonts w:ascii="Consolas" w:hAnsi="Consolas" w:cs="Consolas"/>
@@ -2364,6 +2802,7 @@
         </w:rPr>
         <w:t>DataContext</w:t>
       </w:r>
+      <w:proofErr w:type="gramEnd"/>
       <w:r>
         <w:rPr>
           <w:rFonts w:ascii="Consolas" w:hAnsi="Consolas" w:cs="Consolas"/>
@@ -2459,13 +2898,1039 @@
       </w:r>
       <w:r>
         <w:t>it</w:t>
+      </w:r>
+      <w:r>
+        <w:t xml:space="preserve"> looks with realistic data.</w:t>
+      </w:r>
+    </w:p>
+    <w:p>
+      <w:pPr>
+        <w:jc w:val="both"/>
+      </w:pPr>
+      <w:r>
+        <w:br w:type="page"/>
+      </w:r>
+    </w:p>
+    <w:p>
+      <w:pPr>
+        <w:pStyle w:val="Heading1"/>
+      </w:pPr>
+      <w:r>
+        <w:lastRenderedPageBreak/>
+        <w:t>Design Mode Model Data</w:t>
+      </w:r>
+    </w:p>
+    <w:p>
+      <w:r>
+        <w:t>If you are using a stateless view model, then you won’t be able to populate your view model with sample data. You’ll have to populate the model and pass it into</w:t>
       </w:r>
       <w:bookmarkStart w:id="0" w:name="_GoBack"/>
       <w:bookmarkEnd w:id="0"/>
       <w:r>
-        <w:t xml:space="preserve"> looks with realistic data.</w:t>
-      </w:r>
-    </w:p>
+        <w:t xml:space="preserve"> the view model.</w:t>
+      </w:r>
+    </w:p>
+    <w:p>
+      <w:proofErr w:type="spellStart"/>
+      <w:r>
+        <w:t>Opent</w:t>
+      </w:r>
+      <w:proofErr w:type="spellEnd"/>
+      <w:r>
+        <w:t xml:space="preserve"> he </w:t>
+      </w:r>
+      <w:proofErr w:type="spellStart"/>
+      <w:r>
+        <w:t>DesignModeModelData</w:t>
+      </w:r>
+      <w:proofErr w:type="spellEnd"/>
+      <w:r>
+        <w:t xml:space="preserve"> project. Create a </w:t>
+      </w:r>
+      <w:proofErr w:type="spellStart"/>
+      <w:r>
+        <w:t>DesignModeDataSource</w:t>
+      </w:r>
+      <w:proofErr w:type="spellEnd"/>
+      <w:r>
+        <w:t xml:space="preserve"> as before, but this time, populate a model in the Track property. Pass this into the view model constructor to create an instance:</w:t>
+      </w:r>
+    </w:p>
+    <w:p>
+      <w:pPr>
+        <w:autoSpaceDE w:val="0"/>
+        <w:autoSpaceDN w:val="0"/>
+        <w:adjustRightInd w:val="0"/>
+        <w:spacing w:after="0" w:line="240" w:lineRule="auto"/>
+        <w:rPr>
+          <w:rFonts w:ascii="Consolas" w:hAnsi="Consolas" w:cs="Consolas"/>
+          <w:color w:val="000000"/>
+          <w:szCs w:val="31"/>
+          <w:highlight w:val="white"/>
+        </w:rPr>
+      </w:pPr>
+      <w:proofErr w:type="gramStart"/>
+      <w:r>
+        <w:rPr>
+          <w:rFonts w:ascii="Consolas" w:hAnsi="Consolas" w:cs="Consolas"/>
+          <w:color w:val="0000FF"/>
+          <w:szCs w:val="31"/>
+          <w:highlight w:val="white"/>
+        </w:rPr>
+        <w:t>public</w:t>
+      </w:r>
+      <w:proofErr w:type="gramEnd"/>
+      <w:r>
+        <w:rPr>
+          <w:rFonts w:ascii="Consolas" w:hAnsi="Consolas" w:cs="Consolas"/>
+          <w:color w:val="000000"/>
+          <w:szCs w:val="31"/>
+          <w:highlight w:val="white"/>
+        </w:rPr>
+        <w:t xml:space="preserve"> </w:t>
+      </w:r>
+      <w:r>
+        <w:rPr>
+          <w:rFonts w:ascii="Consolas" w:hAnsi="Consolas" w:cs="Consolas"/>
+          <w:color w:val="0000FF"/>
+          <w:szCs w:val="31"/>
+          <w:highlight w:val="white"/>
+        </w:rPr>
+        <w:t>class</w:t>
+      </w:r>
+      <w:r>
+        <w:rPr>
+          <w:rFonts w:ascii="Consolas" w:hAnsi="Consolas" w:cs="Consolas"/>
+          <w:color w:val="000000"/>
+          <w:szCs w:val="31"/>
+          <w:highlight w:val="white"/>
+        </w:rPr>
+        <w:t xml:space="preserve"> </w:t>
+      </w:r>
+      <w:proofErr w:type="spellStart"/>
+      <w:r>
+        <w:rPr>
+          <w:rFonts w:ascii="Consolas" w:hAnsi="Consolas" w:cs="Consolas"/>
+          <w:color w:val="2B91AF"/>
+          <w:szCs w:val="31"/>
+          <w:highlight w:val="white"/>
+        </w:rPr>
+        <w:t>DesignModeData</w:t>
+      </w:r>
+      <w:proofErr w:type="spellEnd"/>
+    </w:p>
+    <w:p>
+      <w:pPr>
+        <w:autoSpaceDE w:val="0"/>
+        <w:autoSpaceDN w:val="0"/>
+        <w:adjustRightInd w:val="0"/>
+        <w:spacing w:after="0" w:line="240" w:lineRule="auto"/>
+        <w:rPr>
+          <w:rFonts w:ascii="Consolas" w:hAnsi="Consolas" w:cs="Consolas"/>
+          <w:color w:val="000000"/>
+          <w:szCs w:val="31"/>
+          <w:highlight w:val="white"/>
+        </w:rPr>
+      </w:pPr>
+      <w:r>
+        <w:rPr>
+          <w:rFonts w:ascii="Consolas" w:hAnsi="Consolas" w:cs="Consolas"/>
+          <w:color w:val="000000"/>
+          <w:szCs w:val="31"/>
+          <w:highlight w:val="white"/>
+        </w:rPr>
+        <w:t>{</w:t>
+      </w:r>
+    </w:p>
+    <w:p>
+      <w:pPr>
+        <w:autoSpaceDE w:val="0"/>
+        <w:autoSpaceDN w:val="0"/>
+        <w:adjustRightInd w:val="0"/>
+        <w:spacing w:after="0" w:line="240" w:lineRule="auto"/>
+        <w:rPr>
+          <w:rFonts w:ascii="Consolas" w:hAnsi="Consolas" w:cs="Consolas"/>
+          <w:color w:val="000000"/>
+          <w:szCs w:val="31"/>
+          <w:highlight w:val="white"/>
+        </w:rPr>
+      </w:pPr>
+      <w:r>
+        <w:rPr>
+          <w:rFonts w:ascii="Consolas" w:hAnsi="Consolas" w:cs="Consolas"/>
+          <w:color w:val="000000"/>
+          <w:szCs w:val="31"/>
+          <w:highlight w:val="white"/>
+        </w:rPr>
+        <w:t xml:space="preserve">    </w:t>
+      </w:r>
+      <w:proofErr w:type="gramStart"/>
+      <w:r>
+        <w:rPr>
+          <w:rFonts w:ascii="Consolas" w:hAnsi="Consolas" w:cs="Consolas"/>
+          <w:color w:val="0000FF"/>
+          <w:szCs w:val="31"/>
+          <w:highlight w:val="white"/>
+        </w:rPr>
+        <w:t>public</w:t>
+      </w:r>
+      <w:proofErr w:type="gramEnd"/>
+      <w:r>
+        <w:rPr>
+          <w:rFonts w:ascii="Consolas" w:hAnsi="Consolas" w:cs="Consolas"/>
+          <w:color w:val="000000"/>
+          <w:szCs w:val="31"/>
+          <w:highlight w:val="white"/>
+        </w:rPr>
+        <w:t xml:space="preserve"> </w:t>
+      </w:r>
+      <w:proofErr w:type="spellStart"/>
+      <w:r>
+        <w:rPr>
+          <w:rFonts w:ascii="Consolas" w:hAnsi="Consolas" w:cs="Consolas"/>
+          <w:color w:val="2B91AF"/>
+          <w:szCs w:val="31"/>
+          <w:highlight w:val="white"/>
+        </w:rPr>
+        <w:t>TrackViewModel</w:t>
+      </w:r>
+      <w:proofErr w:type="spellEnd"/>
+      <w:r>
+        <w:rPr>
+          <w:rFonts w:ascii="Consolas" w:hAnsi="Consolas" w:cs="Consolas"/>
+          <w:color w:val="000000"/>
+          <w:szCs w:val="31"/>
+          <w:highlight w:val="white"/>
+        </w:rPr>
+        <w:t xml:space="preserve"> Track</w:t>
+      </w:r>
+    </w:p>
+    <w:p>
+      <w:pPr>
+        <w:autoSpaceDE w:val="0"/>
+        <w:autoSpaceDN w:val="0"/>
+        <w:adjustRightInd w:val="0"/>
+        <w:spacing w:after="0" w:line="240" w:lineRule="auto"/>
+        <w:rPr>
+          <w:rFonts w:ascii="Consolas" w:hAnsi="Consolas" w:cs="Consolas"/>
+          <w:color w:val="000000"/>
+          <w:szCs w:val="31"/>
+          <w:highlight w:val="white"/>
+        </w:rPr>
+      </w:pPr>
+      <w:r>
+        <w:rPr>
+          <w:rFonts w:ascii="Consolas" w:hAnsi="Consolas" w:cs="Consolas"/>
+          <w:color w:val="000000"/>
+          <w:szCs w:val="31"/>
+          <w:highlight w:val="white"/>
+        </w:rPr>
+        <w:t xml:space="preserve">    {</w:t>
+      </w:r>
+    </w:p>
+    <w:p>
+      <w:pPr>
+        <w:autoSpaceDE w:val="0"/>
+        <w:autoSpaceDN w:val="0"/>
+        <w:adjustRightInd w:val="0"/>
+        <w:spacing w:after="0" w:line="240" w:lineRule="auto"/>
+        <w:rPr>
+          <w:rFonts w:ascii="Consolas" w:hAnsi="Consolas" w:cs="Consolas"/>
+          <w:color w:val="000000"/>
+          <w:szCs w:val="31"/>
+          <w:highlight w:val="white"/>
+        </w:rPr>
+      </w:pPr>
+      <w:r>
+        <w:rPr>
+          <w:rFonts w:ascii="Consolas" w:hAnsi="Consolas" w:cs="Consolas"/>
+          <w:color w:val="000000"/>
+          <w:szCs w:val="31"/>
+          <w:highlight w:val="white"/>
+        </w:rPr>
+        <w:t xml:space="preserve">        </w:t>
+      </w:r>
+      <w:proofErr w:type="gramStart"/>
+      <w:r>
+        <w:rPr>
+          <w:rFonts w:ascii="Consolas" w:hAnsi="Consolas" w:cs="Consolas"/>
+          <w:color w:val="0000FF"/>
+          <w:szCs w:val="31"/>
+          <w:highlight w:val="white"/>
+        </w:rPr>
+        <w:t>get</w:t>
+      </w:r>
+      <w:proofErr w:type="gramEnd"/>
+    </w:p>
+    <w:p>
+      <w:pPr>
+        <w:autoSpaceDE w:val="0"/>
+        <w:autoSpaceDN w:val="0"/>
+        <w:adjustRightInd w:val="0"/>
+        <w:spacing w:after="0" w:line="240" w:lineRule="auto"/>
+        <w:rPr>
+          <w:rFonts w:ascii="Consolas" w:hAnsi="Consolas" w:cs="Consolas"/>
+          <w:color w:val="000000"/>
+          <w:szCs w:val="31"/>
+          <w:highlight w:val="white"/>
+        </w:rPr>
+      </w:pPr>
+      <w:r>
+        <w:rPr>
+          <w:rFonts w:ascii="Consolas" w:hAnsi="Consolas" w:cs="Consolas"/>
+          <w:color w:val="000000"/>
+          <w:szCs w:val="31"/>
+          <w:highlight w:val="white"/>
+        </w:rPr>
+        <w:t xml:space="preserve">        {</w:t>
+      </w:r>
+    </w:p>
+    <w:p>
+      <w:pPr>
+        <w:autoSpaceDE w:val="0"/>
+        <w:autoSpaceDN w:val="0"/>
+        <w:adjustRightInd w:val="0"/>
+        <w:spacing w:after="0" w:line="240" w:lineRule="auto"/>
+        <w:rPr>
+          <w:rFonts w:ascii="Consolas" w:hAnsi="Consolas" w:cs="Consolas"/>
+          <w:color w:val="000000"/>
+          <w:szCs w:val="31"/>
+          <w:highlight w:val="white"/>
+        </w:rPr>
+      </w:pPr>
+      <w:r>
+        <w:rPr>
+          <w:rFonts w:ascii="Consolas" w:hAnsi="Consolas" w:cs="Consolas"/>
+          <w:color w:val="000000"/>
+          <w:szCs w:val="31"/>
+          <w:highlight w:val="white"/>
+        </w:rPr>
+        <w:t xml:space="preserve">            </w:t>
+      </w:r>
+      <w:proofErr w:type="spellStart"/>
+      <w:proofErr w:type="gramStart"/>
+      <w:r>
+        <w:rPr>
+          <w:rFonts w:ascii="Consolas" w:hAnsi="Consolas" w:cs="Consolas"/>
+          <w:color w:val="0000FF"/>
+          <w:szCs w:val="31"/>
+          <w:highlight w:val="white"/>
+        </w:rPr>
+        <w:t>var</w:t>
+      </w:r>
+      <w:proofErr w:type="spellEnd"/>
+      <w:proofErr w:type="gramEnd"/>
+      <w:r>
+        <w:rPr>
+          <w:rFonts w:ascii="Consolas" w:hAnsi="Consolas" w:cs="Consolas"/>
+          <w:color w:val="000000"/>
+          <w:szCs w:val="31"/>
+          <w:highlight w:val="white"/>
+        </w:rPr>
+        <w:t xml:space="preserve"> track = </w:t>
+      </w:r>
+      <w:r>
+        <w:rPr>
+          <w:rFonts w:ascii="Consolas" w:hAnsi="Consolas" w:cs="Consolas"/>
+          <w:color w:val="0000FF"/>
+          <w:szCs w:val="31"/>
+          <w:highlight w:val="white"/>
+        </w:rPr>
+        <w:t>new</w:t>
+      </w:r>
+      <w:r>
+        <w:rPr>
+          <w:rFonts w:ascii="Consolas" w:hAnsi="Consolas" w:cs="Consolas"/>
+          <w:color w:val="000000"/>
+          <w:szCs w:val="31"/>
+          <w:highlight w:val="white"/>
+        </w:rPr>
+        <w:t xml:space="preserve"> </w:t>
+      </w:r>
+      <w:r>
+        <w:rPr>
+          <w:rFonts w:ascii="Consolas" w:hAnsi="Consolas" w:cs="Consolas"/>
+          <w:color w:val="2B91AF"/>
+          <w:szCs w:val="31"/>
+          <w:highlight w:val="white"/>
+        </w:rPr>
+        <w:t>Track</w:t>
+      </w:r>
+    </w:p>
+    <w:p>
+      <w:pPr>
+        <w:autoSpaceDE w:val="0"/>
+        <w:autoSpaceDN w:val="0"/>
+        <w:adjustRightInd w:val="0"/>
+        <w:spacing w:after="0" w:line="240" w:lineRule="auto"/>
+        <w:rPr>
+          <w:rFonts w:ascii="Consolas" w:hAnsi="Consolas" w:cs="Consolas"/>
+          <w:color w:val="000000"/>
+          <w:szCs w:val="31"/>
+          <w:highlight w:val="white"/>
+        </w:rPr>
+      </w:pPr>
+      <w:r>
+        <w:rPr>
+          <w:rFonts w:ascii="Consolas" w:hAnsi="Consolas" w:cs="Consolas"/>
+          <w:color w:val="000000"/>
+          <w:szCs w:val="31"/>
+          <w:highlight w:val="white"/>
+        </w:rPr>
+        <w:t xml:space="preserve">            {</w:t>
+      </w:r>
+    </w:p>
+    <w:p>
+      <w:pPr>
+        <w:autoSpaceDE w:val="0"/>
+        <w:autoSpaceDN w:val="0"/>
+        <w:adjustRightInd w:val="0"/>
+        <w:spacing w:after="0" w:line="240" w:lineRule="auto"/>
+        <w:rPr>
+          <w:rFonts w:ascii="Consolas" w:hAnsi="Consolas" w:cs="Consolas"/>
+          <w:color w:val="000000"/>
+          <w:szCs w:val="31"/>
+          <w:highlight w:val="white"/>
+        </w:rPr>
+      </w:pPr>
+      <w:r>
+        <w:rPr>
+          <w:rFonts w:ascii="Consolas" w:hAnsi="Consolas" w:cs="Consolas"/>
+          <w:color w:val="000000"/>
+          <w:szCs w:val="31"/>
+          <w:highlight w:val="white"/>
+        </w:rPr>
+        <w:t xml:space="preserve">                Name = </w:t>
+      </w:r>
+      <w:r>
+        <w:rPr>
+          <w:rFonts w:ascii="Consolas" w:hAnsi="Consolas" w:cs="Consolas"/>
+          <w:color w:val="A31515"/>
+          <w:szCs w:val="31"/>
+          <w:highlight w:val="white"/>
+        </w:rPr>
+        <w:t>"Architecture"</w:t>
+      </w:r>
+    </w:p>
+    <w:p>
+      <w:pPr>
+        <w:autoSpaceDE w:val="0"/>
+        <w:autoSpaceDN w:val="0"/>
+        <w:adjustRightInd w:val="0"/>
+        <w:spacing w:after="0" w:line="240" w:lineRule="auto"/>
+        <w:rPr>
+          <w:rFonts w:ascii="Consolas" w:hAnsi="Consolas" w:cs="Consolas"/>
+          <w:color w:val="000000"/>
+          <w:szCs w:val="31"/>
+          <w:highlight w:val="white"/>
+        </w:rPr>
+      </w:pPr>
+      <w:r>
+        <w:rPr>
+          <w:rFonts w:ascii="Consolas" w:hAnsi="Consolas" w:cs="Consolas"/>
+          <w:color w:val="000000"/>
+          <w:szCs w:val="31"/>
+          <w:highlight w:val="white"/>
+        </w:rPr>
+        <w:t xml:space="preserve">            };</w:t>
+      </w:r>
+    </w:p>
+    <w:p>
+      <w:pPr>
+        <w:autoSpaceDE w:val="0"/>
+        <w:autoSpaceDN w:val="0"/>
+        <w:adjustRightInd w:val="0"/>
+        <w:spacing w:after="0" w:line="240" w:lineRule="auto"/>
+        <w:rPr>
+          <w:rFonts w:ascii="Consolas" w:hAnsi="Consolas" w:cs="Consolas"/>
+          <w:color w:val="000000"/>
+          <w:szCs w:val="31"/>
+          <w:highlight w:val="white"/>
+        </w:rPr>
+      </w:pPr>
+      <w:r>
+        <w:rPr>
+          <w:rFonts w:ascii="Consolas" w:hAnsi="Consolas" w:cs="Consolas"/>
+          <w:color w:val="000000"/>
+          <w:szCs w:val="31"/>
+          <w:highlight w:val="white"/>
+        </w:rPr>
+        <w:t xml:space="preserve">            </w:t>
+      </w:r>
+      <w:proofErr w:type="spellStart"/>
+      <w:proofErr w:type="gramStart"/>
+      <w:r>
+        <w:rPr>
+          <w:rFonts w:ascii="Consolas" w:hAnsi="Consolas" w:cs="Consolas"/>
+          <w:color w:val="000000"/>
+          <w:szCs w:val="31"/>
+          <w:highlight w:val="white"/>
+        </w:rPr>
+        <w:t>track.AddSession</w:t>
+      </w:r>
+      <w:proofErr w:type="spellEnd"/>
+      <w:r>
+        <w:rPr>
+          <w:rFonts w:ascii="Consolas" w:hAnsi="Consolas" w:cs="Consolas"/>
+          <w:color w:val="000000"/>
+          <w:szCs w:val="31"/>
+          <w:highlight w:val="white"/>
+        </w:rPr>
+        <w:t>(</w:t>
+      </w:r>
+      <w:proofErr w:type="gramEnd"/>
+      <w:r>
+        <w:rPr>
+          <w:rFonts w:ascii="Consolas" w:hAnsi="Consolas" w:cs="Consolas"/>
+          <w:color w:val="0000FF"/>
+          <w:szCs w:val="31"/>
+          <w:highlight w:val="white"/>
+        </w:rPr>
+        <w:t>new</w:t>
+      </w:r>
+      <w:r>
+        <w:rPr>
+          <w:rFonts w:ascii="Consolas" w:hAnsi="Consolas" w:cs="Consolas"/>
+          <w:color w:val="000000"/>
+          <w:szCs w:val="31"/>
+          <w:highlight w:val="white"/>
+        </w:rPr>
+        <w:t xml:space="preserve"> </w:t>
+      </w:r>
+      <w:r>
+        <w:rPr>
+          <w:rFonts w:ascii="Consolas" w:hAnsi="Consolas" w:cs="Consolas"/>
+          <w:color w:val="2B91AF"/>
+          <w:szCs w:val="31"/>
+          <w:highlight w:val="white"/>
+        </w:rPr>
+        <w:t>Session</w:t>
+      </w:r>
+      <w:r>
+        <w:rPr>
+          <w:rFonts w:ascii="Consolas" w:hAnsi="Consolas" w:cs="Consolas"/>
+          <w:color w:val="000000"/>
+          <w:szCs w:val="31"/>
+          <w:highlight w:val="white"/>
+        </w:rPr>
+        <w:t>(</w:t>
+      </w:r>
+      <w:r>
+        <w:rPr>
+          <w:rFonts w:ascii="Consolas" w:hAnsi="Consolas" w:cs="Consolas"/>
+          <w:color w:val="0000FF"/>
+          <w:szCs w:val="31"/>
+          <w:highlight w:val="white"/>
+        </w:rPr>
+        <w:t>new</w:t>
+      </w:r>
+      <w:r>
+        <w:rPr>
+          <w:rFonts w:ascii="Consolas" w:hAnsi="Consolas" w:cs="Consolas"/>
+          <w:color w:val="000000"/>
+          <w:szCs w:val="31"/>
+          <w:highlight w:val="white"/>
+        </w:rPr>
+        <w:t xml:space="preserve"> </w:t>
+      </w:r>
+      <w:r>
+        <w:rPr>
+          <w:rFonts w:ascii="Consolas" w:hAnsi="Consolas" w:cs="Consolas"/>
+          <w:color w:val="2B91AF"/>
+          <w:szCs w:val="31"/>
+          <w:highlight w:val="white"/>
+        </w:rPr>
+        <w:t>Speaker</w:t>
+      </w:r>
+      <w:r>
+        <w:rPr>
+          <w:rFonts w:ascii="Consolas" w:hAnsi="Consolas" w:cs="Consolas"/>
+          <w:color w:val="000000"/>
+          <w:szCs w:val="31"/>
+          <w:highlight w:val="white"/>
+        </w:rPr>
+        <w:t xml:space="preserve"> { Name = </w:t>
+      </w:r>
+      <w:r>
+        <w:rPr>
+          <w:rFonts w:ascii="Consolas" w:hAnsi="Consolas" w:cs="Consolas"/>
+          <w:color w:val="A31515"/>
+          <w:szCs w:val="31"/>
+          <w:highlight w:val="white"/>
+        </w:rPr>
+        <w:t>"Brian Sullivan"</w:t>
+      </w:r>
+      <w:r>
+        <w:rPr>
+          <w:rFonts w:ascii="Consolas" w:hAnsi="Consolas" w:cs="Consolas"/>
+          <w:color w:val="000000"/>
+          <w:szCs w:val="31"/>
+          <w:highlight w:val="white"/>
+        </w:rPr>
+        <w:t xml:space="preserve"> })</w:t>
+      </w:r>
+    </w:p>
+    <w:p>
+      <w:pPr>
+        <w:autoSpaceDE w:val="0"/>
+        <w:autoSpaceDN w:val="0"/>
+        <w:adjustRightInd w:val="0"/>
+        <w:spacing w:after="0" w:line="240" w:lineRule="auto"/>
+        <w:rPr>
+          <w:rFonts w:ascii="Consolas" w:hAnsi="Consolas" w:cs="Consolas"/>
+          <w:color w:val="000000"/>
+          <w:szCs w:val="31"/>
+          <w:highlight w:val="white"/>
+        </w:rPr>
+      </w:pPr>
+      <w:r>
+        <w:rPr>
+          <w:rFonts w:ascii="Consolas" w:hAnsi="Consolas" w:cs="Consolas"/>
+          <w:color w:val="000000"/>
+          <w:szCs w:val="31"/>
+          <w:highlight w:val="white"/>
+        </w:rPr>
+        <w:t xml:space="preserve">            {</w:t>
+      </w:r>
+    </w:p>
+    <w:p>
+      <w:pPr>
+        <w:autoSpaceDE w:val="0"/>
+        <w:autoSpaceDN w:val="0"/>
+        <w:adjustRightInd w:val="0"/>
+        <w:spacing w:after="0" w:line="240" w:lineRule="auto"/>
+        <w:rPr>
+          <w:rFonts w:ascii="Consolas" w:hAnsi="Consolas" w:cs="Consolas"/>
+          <w:color w:val="000000"/>
+          <w:szCs w:val="31"/>
+          <w:highlight w:val="white"/>
+        </w:rPr>
+      </w:pPr>
+      <w:r>
+        <w:rPr>
+          <w:rFonts w:ascii="Consolas" w:hAnsi="Consolas" w:cs="Consolas"/>
+          <w:color w:val="000000"/>
+          <w:szCs w:val="31"/>
+          <w:highlight w:val="white"/>
+        </w:rPr>
+        <w:t xml:space="preserve">                Title = </w:t>
+      </w:r>
+      <w:r>
+        <w:rPr>
+          <w:rFonts w:ascii="Consolas" w:hAnsi="Consolas" w:cs="Consolas"/>
+          <w:color w:val="A31515"/>
+          <w:szCs w:val="31"/>
+          <w:highlight w:val="white"/>
+        </w:rPr>
+        <w:t xml:space="preserve">"Real-Time Web Programming with </w:t>
+      </w:r>
+      <w:proofErr w:type="spellStart"/>
+      <w:r>
+        <w:rPr>
+          <w:rFonts w:ascii="Consolas" w:hAnsi="Consolas" w:cs="Consolas"/>
+          <w:color w:val="A31515"/>
+          <w:szCs w:val="31"/>
+          <w:highlight w:val="white"/>
+        </w:rPr>
+        <w:t>SignalR</w:t>
+      </w:r>
+      <w:proofErr w:type="spellEnd"/>
+      <w:r>
+        <w:rPr>
+          <w:rFonts w:ascii="Consolas" w:hAnsi="Consolas" w:cs="Consolas"/>
+          <w:color w:val="A31515"/>
+          <w:szCs w:val="31"/>
+          <w:highlight w:val="white"/>
+        </w:rPr>
+        <w:t>"</w:t>
+      </w:r>
+      <w:r>
+        <w:rPr>
+          <w:rFonts w:ascii="Consolas" w:hAnsi="Consolas" w:cs="Consolas"/>
+          <w:color w:val="000000"/>
+          <w:szCs w:val="31"/>
+          <w:highlight w:val="white"/>
+        </w:rPr>
+        <w:t>,</w:t>
+      </w:r>
+    </w:p>
+    <w:p>
+      <w:pPr>
+        <w:autoSpaceDE w:val="0"/>
+        <w:autoSpaceDN w:val="0"/>
+        <w:adjustRightInd w:val="0"/>
+        <w:spacing w:after="0" w:line="240" w:lineRule="auto"/>
+        <w:rPr>
+          <w:rFonts w:ascii="Consolas" w:hAnsi="Consolas" w:cs="Consolas"/>
+          <w:color w:val="000000"/>
+          <w:szCs w:val="31"/>
+          <w:highlight w:val="white"/>
+        </w:rPr>
+      </w:pPr>
+      <w:r>
+        <w:rPr>
+          <w:rFonts w:ascii="Consolas" w:hAnsi="Consolas" w:cs="Consolas"/>
+          <w:color w:val="000000"/>
+          <w:szCs w:val="31"/>
+          <w:highlight w:val="white"/>
+        </w:rPr>
+        <w:t xml:space="preserve">                Room = </w:t>
+      </w:r>
+      <w:r>
+        <w:rPr>
+          <w:rFonts w:ascii="Consolas" w:hAnsi="Consolas" w:cs="Consolas"/>
+          <w:color w:val="0000FF"/>
+          <w:szCs w:val="31"/>
+          <w:highlight w:val="white"/>
+        </w:rPr>
+        <w:t>new</w:t>
+      </w:r>
+      <w:r>
+        <w:rPr>
+          <w:rFonts w:ascii="Consolas" w:hAnsi="Consolas" w:cs="Consolas"/>
+          <w:color w:val="000000"/>
+          <w:szCs w:val="31"/>
+          <w:highlight w:val="white"/>
+        </w:rPr>
+        <w:t xml:space="preserve"> </w:t>
+      </w:r>
+      <w:r>
+        <w:rPr>
+          <w:rFonts w:ascii="Consolas" w:hAnsi="Consolas" w:cs="Consolas"/>
+          <w:color w:val="2B91AF"/>
+          <w:szCs w:val="31"/>
+          <w:highlight w:val="white"/>
+        </w:rPr>
+        <w:t>Room</w:t>
+      </w:r>
+      <w:r>
+        <w:rPr>
+          <w:rFonts w:ascii="Consolas" w:hAnsi="Consolas" w:cs="Consolas"/>
+          <w:color w:val="000000"/>
+          <w:szCs w:val="31"/>
+          <w:highlight w:val="white"/>
+        </w:rPr>
+        <w:t xml:space="preserve"> </w:t>
+      </w:r>
+      <w:proofErr w:type="gramStart"/>
+      <w:r>
+        <w:rPr>
+          <w:rFonts w:ascii="Consolas" w:hAnsi="Consolas" w:cs="Consolas"/>
+          <w:color w:val="000000"/>
+          <w:szCs w:val="31"/>
+          <w:highlight w:val="white"/>
+        </w:rPr>
+        <w:t xml:space="preserve">{ </w:t>
+      </w:r>
+      <w:r>
+        <w:rPr>
+          <w:rFonts w:ascii="Consolas" w:hAnsi="Consolas" w:cs="Consolas"/>
+          <w:color w:val="A31515"/>
+          <w:szCs w:val="31"/>
+          <w:highlight w:val="white"/>
+        </w:rPr>
+        <w:t>"</w:t>
+      </w:r>
+      <w:proofErr w:type="gramEnd"/>
+      <w:r>
+        <w:rPr>
+          <w:rFonts w:ascii="Consolas" w:hAnsi="Consolas" w:cs="Consolas"/>
+          <w:color w:val="A31515"/>
+          <w:szCs w:val="31"/>
+          <w:highlight w:val="white"/>
+        </w:rPr>
+        <w:t xml:space="preserve">The </w:t>
+      </w:r>
+      <w:proofErr w:type="spellStart"/>
+      <w:r>
+        <w:rPr>
+          <w:rFonts w:ascii="Consolas" w:hAnsi="Consolas" w:cs="Consolas"/>
+          <w:color w:val="A31515"/>
+          <w:szCs w:val="31"/>
+          <w:highlight w:val="white"/>
+        </w:rPr>
+        <w:t>Papasan</w:t>
+      </w:r>
+      <w:proofErr w:type="spellEnd"/>
+      <w:r>
+        <w:rPr>
+          <w:rFonts w:ascii="Consolas" w:hAnsi="Consolas" w:cs="Consolas"/>
+          <w:color w:val="A31515"/>
+          <w:szCs w:val="31"/>
+          <w:highlight w:val="white"/>
+        </w:rPr>
+        <w:t>"</w:t>
+      </w:r>
+      <w:r>
+        <w:rPr>
+          <w:rFonts w:ascii="Consolas" w:hAnsi="Consolas" w:cs="Consolas"/>
+          <w:color w:val="000000"/>
+          <w:szCs w:val="31"/>
+          <w:highlight w:val="white"/>
+        </w:rPr>
+        <w:t xml:space="preserve"> },</w:t>
+      </w:r>
+    </w:p>
+    <w:p>
+      <w:pPr>
+        <w:autoSpaceDE w:val="0"/>
+        <w:autoSpaceDN w:val="0"/>
+        <w:adjustRightInd w:val="0"/>
+        <w:spacing w:after="0" w:line="240" w:lineRule="auto"/>
+        <w:rPr>
+          <w:rFonts w:ascii="Consolas" w:hAnsi="Consolas" w:cs="Consolas"/>
+          <w:color w:val="000000"/>
+          <w:szCs w:val="31"/>
+          <w:highlight w:val="white"/>
+        </w:rPr>
+      </w:pPr>
+      <w:r>
+        <w:rPr>
+          <w:rFonts w:ascii="Consolas" w:hAnsi="Consolas" w:cs="Consolas"/>
+          <w:color w:val="000000"/>
+          <w:szCs w:val="31"/>
+          <w:highlight w:val="white"/>
+        </w:rPr>
+        <w:t xml:space="preserve">                Time = </w:t>
+      </w:r>
+      <w:r>
+        <w:rPr>
+          <w:rFonts w:ascii="Consolas" w:hAnsi="Consolas" w:cs="Consolas"/>
+          <w:color w:val="0000FF"/>
+          <w:szCs w:val="31"/>
+          <w:highlight w:val="white"/>
+        </w:rPr>
+        <w:t>new</w:t>
+      </w:r>
+      <w:r>
+        <w:rPr>
+          <w:rFonts w:ascii="Consolas" w:hAnsi="Consolas" w:cs="Consolas"/>
+          <w:color w:val="000000"/>
+          <w:szCs w:val="31"/>
+          <w:highlight w:val="white"/>
+        </w:rPr>
+        <w:t xml:space="preserve"> </w:t>
+      </w:r>
+      <w:proofErr w:type="spellStart"/>
+      <w:proofErr w:type="gramStart"/>
+      <w:r>
+        <w:rPr>
+          <w:rFonts w:ascii="Consolas" w:hAnsi="Consolas" w:cs="Consolas"/>
+          <w:color w:val="2B91AF"/>
+          <w:szCs w:val="31"/>
+          <w:highlight w:val="white"/>
+        </w:rPr>
+        <w:t>DateTime</w:t>
+      </w:r>
+      <w:proofErr w:type="spellEnd"/>
+      <w:r>
+        <w:rPr>
+          <w:rFonts w:ascii="Consolas" w:hAnsi="Consolas" w:cs="Consolas"/>
+          <w:color w:val="000000"/>
+          <w:szCs w:val="31"/>
+          <w:highlight w:val="white"/>
+        </w:rPr>
+        <w:t>(</w:t>
+      </w:r>
+      <w:proofErr w:type="gramEnd"/>
+      <w:r>
+        <w:rPr>
+          <w:rFonts w:ascii="Consolas" w:hAnsi="Consolas" w:cs="Consolas"/>
+          <w:color w:val="000000"/>
+          <w:szCs w:val="31"/>
+          <w:highlight w:val="white"/>
+        </w:rPr>
+        <w:t>2013, 3, 16, 16, 0, 0)</w:t>
+      </w:r>
+    </w:p>
+    <w:p>
+      <w:pPr>
+        <w:autoSpaceDE w:val="0"/>
+        <w:autoSpaceDN w:val="0"/>
+        <w:adjustRightInd w:val="0"/>
+        <w:spacing w:after="0" w:line="240" w:lineRule="auto"/>
+        <w:rPr>
+          <w:rFonts w:ascii="Consolas" w:hAnsi="Consolas" w:cs="Consolas"/>
+          <w:color w:val="000000"/>
+          <w:szCs w:val="31"/>
+          <w:highlight w:val="white"/>
+        </w:rPr>
+      </w:pPr>
+      <w:r>
+        <w:rPr>
+          <w:rFonts w:ascii="Consolas" w:hAnsi="Consolas" w:cs="Consolas"/>
+          <w:color w:val="000000"/>
+          <w:szCs w:val="31"/>
+          <w:highlight w:val="white"/>
+        </w:rPr>
+        <w:t xml:space="preserve">            });</w:t>
+      </w:r>
+    </w:p>
+    <w:p>
+      <w:pPr>
+        <w:autoSpaceDE w:val="0"/>
+        <w:autoSpaceDN w:val="0"/>
+        <w:adjustRightInd w:val="0"/>
+        <w:spacing w:after="0" w:line="240" w:lineRule="auto"/>
+        <w:rPr>
+          <w:rFonts w:ascii="Consolas" w:hAnsi="Consolas" w:cs="Consolas"/>
+          <w:color w:val="000000"/>
+          <w:szCs w:val="31"/>
+          <w:highlight w:val="white"/>
+        </w:rPr>
+      </w:pPr>
+    </w:p>
+    <w:p>
+      <w:pPr>
+        <w:autoSpaceDE w:val="0"/>
+        <w:autoSpaceDN w:val="0"/>
+        <w:adjustRightInd w:val="0"/>
+        <w:spacing w:after="0" w:line="240" w:lineRule="auto"/>
+        <w:rPr>
+          <w:rFonts w:ascii="Consolas" w:hAnsi="Consolas" w:cs="Consolas"/>
+          <w:color w:val="000000"/>
+          <w:szCs w:val="31"/>
+          <w:highlight w:val="white"/>
+        </w:rPr>
+      </w:pPr>
+      <w:r>
+        <w:rPr>
+          <w:rFonts w:ascii="Consolas" w:hAnsi="Consolas" w:cs="Consolas"/>
+          <w:color w:val="000000"/>
+          <w:szCs w:val="31"/>
+          <w:highlight w:val="white"/>
+        </w:rPr>
+        <w:t xml:space="preserve">            </w:t>
+      </w:r>
+      <w:proofErr w:type="gramStart"/>
+      <w:r>
+        <w:rPr>
+          <w:rFonts w:ascii="Consolas" w:hAnsi="Consolas" w:cs="Consolas"/>
+          <w:color w:val="0000FF"/>
+          <w:szCs w:val="31"/>
+          <w:highlight w:val="white"/>
+        </w:rPr>
+        <w:t>return</w:t>
+      </w:r>
+      <w:proofErr w:type="gramEnd"/>
+      <w:r>
+        <w:rPr>
+          <w:rFonts w:ascii="Consolas" w:hAnsi="Consolas" w:cs="Consolas"/>
+          <w:color w:val="000000"/>
+          <w:szCs w:val="31"/>
+          <w:highlight w:val="white"/>
+        </w:rPr>
+        <w:t xml:space="preserve"> </w:t>
+      </w:r>
+      <w:r>
+        <w:rPr>
+          <w:rFonts w:ascii="Consolas" w:hAnsi="Consolas" w:cs="Consolas"/>
+          <w:color w:val="0000FF"/>
+          <w:szCs w:val="31"/>
+          <w:highlight w:val="white"/>
+        </w:rPr>
+        <w:t>new</w:t>
+      </w:r>
+      <w:r>
+        <w:rPr>
+          <w:rFonts w:ascii="Consolas" w:hAnsi="Consolas" w:cs="Consolas"/>
+          <w:color w:val="000000"/>
+          <w:szCs w:val="31"/>
+          <w:highlight w:val="white"/>
+        </w:rPr>
+        <w:t xml:space="preserve"> </w:t>
+      </w:r>
+      <w:proofErr w:type="spellStart"/>
+      <w:r>
+        <w:rPr>
+          <w:rFonts w:ascii="Consolas" w:hAnsi="Consolas" w:cs="Consolas"/>
+          <w:color w:val="2B91AF"/>
+          <w:szCs w:val="31"/>
+          <w:highlight w:val="white"/>
+        </w:rPr>
+        <w:t>TrackViewModel</w:t>
+      </w:r>
+      <w:proofErr w:type="spellEnd"/>
+      <w:r>
+        <w:rPr>
+          <w:rFonts w:ascii="Consolas" w:hAnsi="Consolas" w:cs="Consolas"/>
+          <w:color w:val="000000"/>
+          <w:szCs w:val="31"/>
+          <w:highlight w:val="white"/>
+        </w:rPr>
+        <w:t>(track);</w:t>
+      </w:r>
+    </w:p>
+    <w:p>
+      <w:pPr>
+        <w:autoSpaceDE w:val="0"/>
+        <w:autoSpaceDN w:val="0"/>
+        <w:adjustRightInd w:val="0"/>
+        <w:spacing w:after="0" w:line="240" w:lineRule="auto"/>
+        <w:rPr>
+          <w:rFonts w:ascii="Consolas" w:hAnsi="Consolas" w:cs="Consolas"/>
+          <w:color w:val="000000"/>
+          <w:szCs w:val="31"/>
+          <w:highlight w:val="white"/>
+        </w:rPr>
+      </w:pPr>
+      <w:r>
+        <w:rPr>
+          <w:rFonts w:ascii="Consolas" w:hAnsi="Consolas" w:cs="Consolas"/>
+          <w:color w:val="000000"/>
+          <w:szCs w:val="31"/>
+          <w:highlight w:val="white"/>
+        </w:rPr>
+        <w:t xml:space="preserve">        }</w:t>
+      </w:r>
+    </w:p>
+    <w:p>
+      <w:pPr>
+        <w:autoSpaceDE w:val="0"/>
+        <w:autoSpaceDN w:val="0"/>
+        <w:adjustRightInd w:val="0"/>
+        <w:spacing w:after="0" w:line="240" w:lineRule="auto"/>
+        <w:rPr>
+          <w:rFonts w:ascii="Consolas" w:hAnsi="Consolas" w:cs="Consolas"/>
+          <w:color w:val="000000"/>
+          <w:szCs w:val="31"/>
+          <w:highlight w:val="white"/>
+        </w:rPr>
+      </w:pPr>
+      <w:r>
+        <w:rPr>
+          <w:rFonts w:ascii="Consolas" w:hAnsi="Consolas" w:cs="Consolas"/>
+          <w:color w:val="000000"/>
+          <w:szCs w:val="31"/>
+          <w:highlight w:val="white"/>
+        </w:rPr>
+        <w:t xml:space="preserve">    }</w:t>
+      </w:r>
+    </w:p>
+    <w:p>
+      <w:pPr>
+        <w:autoSpaceDE w:val="0"/>
+        <w:autoSpaceDN w:val="0"/>
+        <w:adjustRightInd w:val="0"/>
+        <w:spacing w:after="0" w:line="240" w:lineRule="auto"/>
+        <w:rPr>
+          <w:rFonts w:ascii="Consolas" w:hAnsi="Consolas" w:cs="Consolas"/>
+          <w:color w:val="000000"/>
+          <w:szCs w:val="31"/>
+          <w:highlight w:val="white"/>
+        </w:rPr>
+      </w:pPr>
+      <w:r>
+        <w:rPr>
+          <w:rFonts w:ascii="Consolas" w:hAnsi="Consolas" w:cs="Consolas"/>
+          <w:color w:val="000000"/>
+          <w:szCs w:val="31"/>
+          <w:highlight w:val="white"/>
+        </w:rPr>
+        <w:t>}</w:t>
+      </w:r>
+    </w:p>
+    <w:p/>
     <w:sectPr>
       <w:pgSz w:w="12240" w:h="15840"/>
       <w:pgMar w:top="1440" w:right="1440" w:bottom="1440" w:left="1440" w:header="720" w:footer="720" w:gutter="0"/>

</xml_diff>